<commit_message>
canvis al fitxer README.md
</commit_message>
<xml_diff>
--- a/act2.docx
+++ b/act2.docx
@@ -1000,6 +1000,9 @@
         <w:ind w:left="708" w:hanging="708"/>
       </w:pPr>
       <w:r>
+        <w:rPr>
+          <w:noProof/>
+        </w:rPr>
         <w:drawing>
           <wp:inline distT="0" distB="0" distL="0" distR="0" wp14:anchorId="4B7DDDEB" wp14:editId="41448159">
             <wp:extent cx="5400040" cy="2743200"/>
@@ -1042,6 +1045,9 @@
         <w:ind w:left="708" w:hanging="708"/>
       </w:pPr>
       <w:r>
+        <w:rPr>
+          <w:noProof/>
+        </w:rPr>
         <w:lastRenderedPageBreak/>
         <w:drawing>
           <wp:inline distT="0" distB="0" distL="0" distR="0" wp14:anchorId="32C4FE16" wp14:editId="44A54E7D">
@@ -1090,6 +1096,9 @@
         <w:ind w:left="708" w:hanging="708"/>
       </w:pPr>
       <w:r>
+        <w:rPr>
+          <w:noProof/>
+        </w:rPr>
         <w:drawing>
           <wp:inline distT="0" distB="0" distL="0" distR="0" wp14:anchorId="7DF6F8D3" wp14:editId="1B94C3FF">
             <wp:extent cx="3262580" cy="4778406"/>
@@ -1137,6 +1146,9 @@
         <w:ind w:left="708" w:hanging="708"/>
       </w:pPr>
       <w:r>
+        <w:rPr>
+          <w:noProof/>
+        </w:rPr>
         <w:lastRenderedPageBreak/>
         <w:drawing>
           <wp:inline distT="0" distB="0" distL="0" distR="0" wp14:anchorId="0A6FB410" wp14:editId="41DB139D">
@@ -1185,6 +1197,9 @@
         <w:ind w:left="708" w:hanging="708"/>
       </w:pPr>
       <w:r>
+        <w:rPr>
+          <w:noProof/>
+        </w:rPr>
         <w:drawing>
           <wp:inline distT="0" distB="0" distL="0" distR="0" wp14:anchorId="4976D1C0" wp14:editId="75946C19">
             <wp:extent cx="5400040" cy="580390"/>
@@ -1301,13 +1316,23 @@
         <w:t>.</w:t>
       </w:r>
     </w:p>
+    <w:p/>
+    <w:p>
+      <w:pPr>
+        <w:ind w:firstLine="1"/>
+        <w:jc w:val="left"/>
+      </w:pPr>
+      <w:r>
+        <w:t>Per fer la comprovació he creat una nova branca que es diu codi_modificat on faré canvis al fitxer README.md i ho actualitzare i pujaré a aquesta branca i posteriorment fusionare les branques</w:t>
+      </w:r>
+    </w:p>
     <w:p>
       <w:r>
         <w:drawing>
-          <wp:inline distT="0" distB="0" distL="0" distR="0" wp14:anchorId="19364A2B" wp14:editId="2B1B948C">
-            <wp:extent cx="5400040" cy="1741170"/>
+          <wp:inline distT="0" distB="0" distL="0" distR="0" wp14:anchorId="7DB6D5FE" wp14:editId="340902C6">
+            <wp:extent cx="5400040" cy="842010"/>
             <wp:effectExtent l="0" t="0" r="0" b="0"/>
-            <wp:docPr id="11" name="Imagen 11"/>
+            <wp:docPr id="8" name="Imagen 8"/>
             <wp:cNvGraphicFramePr>
               <a:graphicFrameLocks xmlns:a="http://schemas.openxmlformats.org/drawingml/2006/main" noChangeAspect="1"/>
             </wp:cNvGraphicFramePr>
@@ -1327,7 +1352,7 @@
                   <pic:spPr>
                     <a:xfrm>
                       <a:off x="0" y="0"/>
-                      <a:ext cx="5400040" cy="1741170"/>
+                      <a:ext cx="5400040" cy="842010"/>
                     </a:xfrm>
                     <a:prstGeom prst="rect">
                       <a:avLst/>
@@ -1341,20 +1366,97 @@
       </w:r>
     </w:p>
     <w:p>
-      <w:r>
-        <w:t>He afegit al directori amb els fitxers el codi de l’activitat anterior  el codi original i el modificat</w:t>
+      <w:pPr>
+        <w:tabs>
+          <w:tab w:val="center" w:pos="4252"/>
+          <w:tab w:val="left" w:pos="6690"/>
+        </w:tabs>
+        <w:jc w:val="left"/>
+      </w:pPr>
+      <w:r>
+        <w:tab/>
+      </w:r>
+      <w:r>
+        <w:t xml:space="preserve">A aquesta branca he afegit </w:t>
+      </w:r>
+      <w:r>
+        <w:t>tots els fitxers</w:t>
       </w:r>
       <w:r>
         <w:t>.</w:t>
       </w:r>
     </w:p>
+    <w:p>
+      <w:r>
+        <w:lastRenderedPageBreak/>
+        <w:drawing>
+          <wp:inline distT="0" distB="0" distL="0" distR="0" wp14:anchorId="5A77AD23" wp14:editId="59E38089">
+            <wp:extent cx="5400040" cy="2684780"/>
+            <wp:effectExtent l="0" t="0" r="0" b="1270"/>
+            <wp:docPr id="13" name="Imagen 13"/>
+            <wp:cNvGraphicFramePr>
+              <a:graphicFrameLocks xmlns:a="http://schemas.openxmlformats.org/drawingml/2006/main" noChangeAspect="1"/>
+            </wp:cNvGraphicFramePr>
+            <a:graphic xmlns:a="http://schemas.openxmlformats.org/drawingml/2006/main">
+              <a:graphicData uri="http://schemas.openxmlformats.org/drawingml/2006/picture">
+                <pic:pic xmlns:pic="http://schemas.openxmlformats.org/drawingml/2006/picture">
+                  <pic:nvPicPr>
+                    <pic:cNvPr id="1" name=""/>
+                    <pic:cNvPicPr/>
+                  </pic:nvPicPr>
+                  <pic:blipFill>
+                    <a:blip r:embed="rId25"/>
+                    <a:stretch>
+                      <a:fillRect/>
+                    </a:stretch>
+                  </pic:blipFill>
+                  <pic:spPr>
+                    <a:xfrm>
+                      <a:off x="0" y="0"/>
+                      <a:ext cx="5400040" cy="2684780"/>
+                    </a:xfrm>
+                    <a:prstGeom prst="rect">
+                      <a:avLst/>
+                    </a:prstGeom>
+                  </pic:spPr>
+                </pic:pic>
+              </a:graphicData>
+            </a:graphic>
+          </wp:inline>
+        </w:drawing>
+      </w:r>
+      <w:r>
+        <w:t>Però a l’altre branca si que es pot</w:t>
+      </w:r>
+    </w:p>
+    <w:p>
+      <w:pPr>
+        <w:jc w:val="left"/>
+      </w:pPr>
+      <w:r>
+        <w:br w:type="page"/>
+      </w:r>
+    </w:p>
+    <w:p>
+      <w:pPr>
+        <w:jc w:val="left"/>
+      </w:pPr>
+      <w:r>
+        <w:lastRenderedPageBreak/>
+        <w:br w:type="page"/>
+      </w:r>
+    </w:p>
+    <w:p>
+      <w:pPr>
+        <w:jc w:val="left"/>
+      </w:pPr>
+    </w:p>
+    <w:p>
+      <w:r>
+        <w:t>Git init (inicia repositorio)</w:t>
+      </w:r>
+    </w:p>
     <w:p/>
-    <w:p/>
-    <w:p>
-      <w:r>
-        <w:t>Git init (inicia repositorio)</w:t>
-      </w:r>
-    </w:p>
     <w:p>
       <w:r>
         <w:t>Git add . (subes todo lo modificado)</w:t>
@@ -1382,7 +1484,6 @@
     </w:p>
     <w:p>
       <w:r>
-        <w:lastRenderedPageBreak/>
         <w:t>.gitignore (archivos que no quieras que se suban)</w:t>
       </w:r>
     </w:p>
@@ -1453,8 +1554,8 @@
       </w:r>
     </w:p>
     <w:sectPr>
-      <w:headerReference w:type="default" r:id="rId25"/>
-      <w:footerReference w:type="default" r:id="rId26"/>
+      <w:headerReference w:type="default" r:id="rId26"/>
+      <w:footerReference w:type="default" r:id="rId27"/>
       <w:pgSz w:w="11906" w:h="16838"/>
       <w:pgMar w:top="1417" w:right="1701" w:bottom="1417" w:left="1701" w:header="708" w:footer="708" w:gutter="0"/>
       <w:pgBorders w:offsetFrom="page">

</xml_diff>